<commit_message>
Proof read and corrections.
</commit_message>
<xml_diff>
--- a/Supporting_Information_AGUtemplate.docx
+++ b/Supporting_Information_AGUtemplate.docx
@@ -403,7 +403,31 @@
           <w:sz w:val="22"/>
           <w:szCs w:val="22"/>
         </w:rPr>
-        <w:t>On top of the four 3D cases presented in the paper, we present here nine other cases, as discussed in Text S1 and summarized in Table S1. The results of Fracture Subset Upscaling</w:t>
+        <w:t>In addition to the</w:t>
+      </w:r>
+      <w:r>
+        <w:rPr>
+          <w:rFonts w:ascii="Myriad Pro" w:hAnsi="Myriad Pro"/>
+          <w:sz w:val="22"/>
+          <w:szCs w:val="22"/>
+        </w:rPr>
+        <w:t xml:space="preserve"> four 3D cases presented in the paper, we p</w:t>
+      </w:r>
+      <w:r>
+        <w:rPr>
+          <w:rFonts w:ascii="Myriad Pro" w:hAnsi="Myriad Pro"/>
+          <w:sz w:val="22"/>
+          <w:szCs w:val="22"/>
+        </w:rPr>
+        <w:t>resent here nine other cases. The properties for these nine cases are</w:t>
+      </w:r>
+      <w:r>
+        <w:rPr>
+          <w:rFonts w:ascii="Myriad Pro" w:hAnsi="Myriad Pro"/>
+          <w:sz w:val="22"/>
+          <w:szCs w:val="22"/>
+        </w:rPr>
+        <w:t xml:space="preserve"> discussed in Text S1 and summarized in Table S1. The results of Fracture Subset Upscaling</w:t>
       </w:r>
       <w:r>
         <w:rPr>
@@ -473,7 +497,23 @@
           <w:sz w:val="22"/>
           <w:szCs w:val="22"/>
         </w:rPr>
-        <w:t xml:space="preserve"> 2 and 4, we also performed additional well test simulations. </w:t>
+        <w:t xml:space="preserve"> 2 and 4, we also performed additional well test simulations</w:t>
+      </w:r>
+      <w:r>
+        <w:rPr>
+          <w:rFonts w:ascii="Myriad Pro" w:hAnsi="Myriad Pro"/>
+          <w:sz w:val="22"/>
+          <w:szCs w:val="22"/>
+        </w:rPr>
+        <w:t xml:space="preserve"> by using different well positions</w:t>
+      </w:r>
+      <w:r>
+        <w:rPr>
+          <w:rFonts w:ascii="Myriad Pro" w:hAnsi="Myriad Pro"/>
+          <w:sz w:val="22"/>
+          <w:szCs w:val="22"/>
+        </w:rPr>
+        <w:t xml:space="preserve">. </w:t>
       </w:r>
       <w:r>
         <w:rPr>
@@ -550,7 +590,15 @@
           <w:sz w:val="22"/>
           <w:szCs w:val="22"/>
         </w:rPr>
-        <w:t>3D Discrete Fracture Networks (DFN)</w:t>
+        <w:t xml:space="preserve">3D </w:t>
+      </w:r>
+      <w:r>
+        <w:rPr>
+          <w:rFonts w:ascii="Myriad Pro" w:hAnsi="Myriad Pro"/>
+          <w:sz w:val="22"/>
+          <w:szCs w:val="22"/>
+        </w:rPr>
+        <w:t>DFN</w:t>
       </w:r>
       <w:r>
         <w:rPr>
@@ -588,7 +636,23 @@
           <w:sz w:val="22"/>
           <w:szCs w:val="22"/>
         </w:rPr>
-        <w:t xml:space="preserve">Fracture density, </w:t>
+        <w:t>Fracture density</w:t>
+      </w:r>
+      <w:r>
+        <w:rPr>
+          <w:rFonts w:ascii="Myriad Pro" w:hAnsi="Myriad Pro"/>
+          <w:sz w:val="22"/>
+          <w:szCs w:val="22"/>
+        </w:rPr>
+        <w:t xml:space="preserve"> per fracture set</w:t>
+      </w:r>
+      <w:r>
+        <w:rPr>
+          <w:rFonts w:ascii="Myriad Pro" w:hAnsi="Myriad Pro"/>
+          <w:sz w:val="22"/>
+          <w:szCs w:val="22"/>
+        </w:rPr>
+        <w:t xml:space="preserve">, </w:t>
       </w:r>
       <m:oMath>
         <m:sSub>
@@ -774,7 +838,15 @@
           <w:sz w:val="22"/>
           <w:szCs w:val="22"/>
         </w:rPr>
-        <w:t xml:space="preserve"> where </w:t>
+        <w:t xml:space="preserve"> with</w:t>
+      </w:r>
+      <w:r>
+        <w:rPr>
+          <w:rFonts w:ascii="Myriad Pro" w:hAnsi="Myriad Pro"/>
+          <w:sz w:val="22"/>
+          <w:szCs w:val="22"/>
+        </w:rPr>
+        <w:t xml:space="preserve"> </w:t>
       </w:r>
       <m:oMath>
         <m:r>
@@ -880,7 +952,126 @@
           <w:sz w:val="22"/>
           <w:szCs w:val="22"/>
         </w:rPr>
-        <w:t>.</w:t>
+        <w:t xml:space="preserve"> and </w:t>
+      </w:r>
+      <m:oMath>
+        <m:sSub>
+          <m:sSubPr>
+            <m:ctrlPr>
+              <w:rPr>
+                <w:rFonts w:ascii="Cambria Math" w:hAnsi="Cambria Math"/>
+                <w:i/>
+                <w:sz w:val="22"/>
+                <w:szCs w:val="22"/>
+              </w:rPr>
+            </m:ctrlPr>
+          </m:sSubPr>
+          <m:e>
+            <m:r>
+              <w:rPr>
+                <w:rFonts w:ascii="Cambria Math" w:hAnsi="Cambria Math"/>
+                <w:sz w:val="22"/>
+                <w:szCs w:val="22"/>
+              </w:rPr>
+              <m:t>N</m:t>
+            </m:r>
+          </m:e>
+          <m:sub>
+            <m:r>
+              <w:rPr>
+                <w:rFonts w:ascii="Cambria Math" w:hAnsi="Cambria Math"/>
+                <w:sz w:val="22"/>
+                <w:szCs w:val="22"/>
+              </w:rPr>
+              <m:t>s</m:t>
+            </m:r>
+          </m:sub>
+        </m:sSub>
+        <m:r>
+          <w:rPr>
+            <w:rFonts w:ascii="Cambria Math" w:hAnsi="Cambria Math"/>
+            <w:sz w:val="22"/>
+            <w:szCs w:val="22"/>
+          </w:rPr>
+          <m:t>=</m:t>
+        </m:r>
+        <m:f>
+          <m:fPr>
+            <m:type m:val="lin"/>
+            <m:ctrlPr>
+              <w:rPr>
+                <w:rFonts w:ascii="Cambria Math" w:hAnsi="Cambria Math"/>
+                <w:i/>
+                <w:sz w:val="22"/>
+                <w:szCs w:val="22"/>
+              </w:rPr>
+            </m:ctrlPr>
+          </m:fPr>
+          <m:num>
+            <m:r>
+              <w:rPr>
+                <w:rFonts w:ascii="Cambria Math" w:hAnsi="Cambria Math"/>
+                <w:sz w:val="22"/>
+                <w:szCs w:val="22"/>
+              </w:rPr>
+              <m:t>dN</m:t>
+            </m:r>
+          </m:num>
+          <m:den>
+            <m:r>
+              <w:rPr>
+                <w:rFonts w:ascii="Cambria Math" w:hAnsi="Cambria Math"/>
+                <w:sz w:val="22"/>
+                <w:szCs w:val="22"/>
+              </w:rPr>
+              <m:t>ds</m:t>
+            </m:r>
+          </m:den>
+        </m:f>
+      </m:oMath>
+      <w:r>
+        <w:rPr>
+          <w:rFonts w:ascii="Myriad Pro" w:hAnsi="Myriad Pro"/>
+          <w:sz w:val="22"/>
+          <w:szCs w:val="22"/>
+        </w:rPr>
+        <w:t xml:space="preserve">, where </w:t>
+      </w:r>
+      <m:oMath>
+        <m:r>
+          <w:rPr>
+            <w:rFonts w:ascii="Cambria Math" w:hAnsi="Cambria Math"/>
+            <w:sz w:val="22"/>
+            <w:szCs w:val="22"/>
+          </w:rPr>
+          <m:t>s</m:t>
+        </m:r>
+      </m:oMath>
+      <w:r>
+        <w:rPr>
+          <w:rFonts w:ascii="Myriad Pro" w:hAnsi="Myriad Pro"/>
+          <w:sz w:val="22"/>
+          <w:szCs w:val="22"/>
+        </w:rPr>
+        <w:t xml:space="preserve"> is fracture size and </w:t>
+      </w:r>
+      <m:oMath>
+        <m:r>
+          <w:rPr>
+            <w:rFonts w:ascii="Cambria Math" w:hAnsi="Cambria Math"/>
+            <w:sz w:val="22"/>
+            <w:szCs w:val="22"/>
+          </w:rPr>
+          <m:t>N</m:t>
+        </m:r>
+      </m:oMath>
+      <w:r>
+        <w:rPr>
+          <w:rFonts w:ascii="Myriad Pro" w:hAnsi="Myriad Pro"/>
+          <w:sz w:val="22"/>
+          <w:szCs w:val="22"/>
+        </w:rPr>
+        <w:t xml:space="preserve"> is the number of fractures.</w:t>
       </w:r>
     </w:p>
     <w:p>
@@ -1215,7 +1406,23 @@
           <w:szCs w:val="22"/>
         </w:rPr>
         <w:lastRenderedPageBreak/>
-        <w:t>Three orthogonal sets.</w:t>
+        <w:t xml:space="preserve">Three orthogonal </w:t>
+      </w:r>
+      <w:r>
+        <w:rPr>
+          <w:rFonts w:ascii="Myriad Pro" w:hAnsi="Myriad Pro"/>
+          <w:sz w:val="22"/>
+          <w:szCs w:val="22"/>
+        </w:rPr>
+        <w:t xml:space="preserve">fracture </w:t>
+      </w:r>
+      <w:r>
+        <w:rPr>
+          <w:rFonts w:ascii="Myriad Pro" w:hAnsi="Myriad Pro"/>
+          <w:sz w:val="22"/>
+          <w:szCs w:val="22"/>
+        </w:rPr>
+        <w:t>sets.</w:t>
       </w:r>
     </w:p>
     <w:p>
@@ -1637,7 +1844,7 @@
     <w:tbl>
       <w:tblPr>
         <w:tblStyle w:val="PlainTable1"/>
-        <w:tblW w:w="8005" w:type="dxa"/>
+        <w:tblW w:w="8365" w:type="dxa"/>
         <w:tblLook w:val="04A0" w:firstRow="1" w:lastRow="0" w:firstColumn="1" w:lastColumn="0" w:noHBand="0" w:noVBand="1"/>
       </w:tblPr>
       <w:tblGrid>
@@ -1648,7 +1855,7 @@
         <w:gridCol w:w="1004"/>
         <w:gridCol w:w="1032"/>
         <w:gridCol w:w="475"/>
-        <w:gridCol w:w="1794"/>
+        <w:gridCol w:w="2154"/>
       </w:tblGrid>
       <w:tr>
         <w:trPr>
@@ -2265,7 +2472,7 @@
         </w:tc>
         <w:tc>
           <w:tcPr>
-            <w:tcW w:w="1794" w:type="dxa"/>
+            <w:tcW w:w="2154" w:type="dxa"/>
           </w:tcPr>
           <w:p>
             <w:pPr>
@@ -2484,7 +2691,7 @@
         </w:tc>
         <w:tc>
           <w:tcPr>
-            <w:tcW w:w="1794" w:type="dxa"/>
+            <w:tcW w:w="2154" w:type="dxa"/>
           </w:tcPr>
           <w:p>
             <w:pPr>
@@ -2700,7 +2907,7 @@
         </w:tc>
         <w:tc>
           <w:tcPr>
-            <w:tcW w:w="1794" w:type="dxa"/>
+            <w:tcW w:w="2154" w:type="dxa"/>
           </w:tcPr>
           <w:p>
             <w:pPr>
@@ -2715,9 +2922,6 @@
             </w:pPr>
             <m:oMath>
               <m:r>
-                <m:rPr>
-                  <m:sty m:val="bi"/>
-                </m:rPr>
                 <w:rPr>
                   <w:rFonts w:ascii="Cambria Math" w:hAnsi="Cambria Math"/>
                   <w:sz w:val="20"/>
@@ -2739,9 +2943,6 @@
                 </m:sSubPr>
                 <m:e>
                   <m:r>
-                    <m:rPr>
-                      <m:sty m:val="bi"/>
-                    </m:rPr>
                     <w:rPr>
                       <w:rFonts w:ascii="Cambria Math" w:hAnsi="Cambria Math"/>
                       <w:sz w:val="20"/>
@@ -2752,9 +2953,6 @@
                 </m:e>
                 <m:sub>
                   <m:r>
-                    <m:rPr>
-                      <m:sty m:val="bi"/>
-                    </m:rPr>
                     <w:rPr>
                       <w:rFonts w:ascii="Cambria Math" w:hAnsi="Cambria Math"/>
                       <w:sz w:val="20"/>
@@ -2971,7 +3169,7 @@
         </w:tc>
         <w:tc>
           <w:tcPr>
-            <w:tcW w:w="1794" w:type="dxa"/>
+            <w:tcW w:w="2154" w:type="dxa"/>
           </w:tcPr>
           <w:p>
             <w:pPr>
@@ -2986,9 +3184,6 @@
             </w:pPr>
             <m:oMath>
               <m:r>
-                <m:rPr>
-                  <m:sty m:val="bi"/>
-                </m:rPr>
                 <w:rPr>
                   <w:rFonts w:ascii="Cambria Math" w:hAnsi="Cambria Math"/>
                   <w:sz w:val="20"/>
@@ -3010,9 +3205,6 @@
                 </m:sSubPr>
                 <m:e>
                   <m:r>
-                    <m:rPr>
-                      <m:sty m:val="bi"/>
-                    </m:rPr>
                     <w:rPr>
                       <w:rFonts w:ascii="Cambria Math" w:hAnsi="Cambria Math"/>
                       <w:sz w:val="20"/>
@@ -3023,9 +3215,6 @@
                 </m:e>
                 <m:sub>
                   <m:r>
-                    <m:rPr>
-                      <m:sty m:val="bi"/>
-                    </m:rPr>
                     <w:rPr>
                       <w:rFonts w:ascii="Cambria Math" w:hAnsi="Cambria Math"/>
                       <w:sz w:val="20"/>
@@ -3239,7 +3428,7 @@
         </w:tc>
         <w:tc>
           <w:tcPr>
-            <w:tcW w:w="1794" w:type="dxa"/>
+            <w:tcW w:w="2154" w:type="dxa"/>
           </w:tcPr>
           <w:p>
             <w:pPr>
@@ -3254,9 +3443,6 @@
             </w:pPr>
             <m:oMath>
               <m:r>
-                <m:rPr>
-                  <m:sty m:val="bi"/>
-                </m:rPr>
                 <w:rPr>
                   <w:rFonts w:ascii="Cambria Math" w:hAnsi="Cambria Math"/>
                   <w:sz w:val="20"/>
@@ -3278,9 +3464,6 @@
                 </m:sSubPr>
                 <m:e>
                   <m:r>
-                    <m:rPr>
-                      <m:sty m:val="bi"/>
-                    </m:rPr>
                     <w:rPr>
                       <w:rFonts w:ascii="Cambria Math" w:hAnsi="Cambria Math"/>
                       <w:sz w:val="20"/>
@@ -3291,9 +3474,6 @@
                 </m:e>
                 <m:sub>
                   <m:r>
-                    <m:rPr>
-                      <m:sty m:val="bi"/>
-                    </m:rPr>
                     <w:rPr>
                       <w:rFonts w:ascii="Cambria Math" w:hAnsi="Cambria Math"/>
                       <w:sz w:val="20"/>
@@ -3510,7 +3690,7 @@
         </w:tc>
         <w:tc>
           <w:tcPr>
-            <w:tcW w:w="1794" w:type="dxa"/>
+            <w:tcW w:w="2154" w:type="dxa"/>
           </w:tcPr>
           <w:p>
             <w:pPr>
@@ -3525,9 +3705,6 @@
             </w:pPr>
             <m:oMath>
               <m:r>
-                <m:rPr>
-                  <m:sty m:val="bi"/>
-                </m:rPr>
                 <w:rPr>
                   <w:rFonts w:ascii="Cambria Math" w:hAnsi="Cambria Math"/>
                   <w:sz w:val="20"/>
@@ -3549,9 +3726,6 @@
                 </m:sSubPr>
                 <m:e>
                   <m:r>
-                    <m:rPr>
-                      <m:sty m:val="bi"/>
-                    </m:rPr>
                     <w:rPr>
                       <w:rFonts w:ascii="Cambria Math" w:hAnsi="Cambria Math"/>
                       <w:sz w:val="20"/>
@@ -3562,9 +3736,6 @@
                 </m:e>
                 <m:sub>
                   <m:r>
-                    <m:rPr>
-                      <m:sty m:val="bi"/>
-                    </m:rPr>
                     <w:rPr>
                       <w:rFonts w:ascii="Cambria Math" w:hAnsi="Cambria Math"/>
                       <w:sz w:val="20"/>
@@ -3778,7 +3949,7 @@
         </w:tc>
         <w:tc>
           <w:tcPr>
-            <w:tcW w:w="1794" w:type="dxa"/>
+            <w:tcW w:w="2154" w:type="dxa"/>
           </w:tcPr>
           <w:p>
             <w:pPr>
@@ -3793,9 +3964,6 @@
             </w:pPr>
             <m:oMath>
               <m:r>
-                <m:rPr>
-                  <m:sty m:val="bi"/>
-                </m:rPr>
                 <w:rPr>
                   <w:rFonts w:ascii="Cambria Math" w:hAnsi="Cambria Math"/>
                   <w:sz w:val="20"/>
@@ -3817,9 +3985,6 @@
                 </m:sSubPr>
                 <m:e>
                   <m:r>
-                    <m:rPr>
-                      <m:sty m:val="bi"/>
-                    </m:rPr>
                     <w:rPr>
                       <w:rFonts w:ascii="Cambria Math" w:hAnsi="Cambria Math"/>
                       <w:sz w:val="20"/>
@@ -3830,9 +3995,6 @@
                 </m:e>
                 <m:sub>
                   <m:r>
-                    <m:rPr>
-                      <m:sty m:val="bi"/>
-                    </m:rPr>
                     <w:rPr>
                       <w:rFonts w:ascii="Cambria Math" w:hAnsi="Cambria Math"/>
                       <w:sz w:val="20"/>
@@ -4049,7 +4211,7 @@
         </w:tc>
         <w:tc>
           <w:tcPr>
-            <w:tcW w:w="1794" w:type="dxa"/>
+            <w:tcW w:w="2154" w:type="dxa"/>
           </w:tcPr>
           <w:p>
             <w:pPr>
@@ -4064,9 +4226,6 @@
             </w:pPr>
             <m:oMath>
               <m:r>
-                <m:rPr>
-                  <m:sty m:val="bi"/>
-                </m:rPr>
                 <w:rPr>
                   <w:rFonts w:ascii="Cambria Math" w:hAnsi="Cambria Math"/>
                   <w:sz w:val="20"/>
@@ -4088,9 +4247,6 @@
                 </m:sSubPr>
                 <m:e>
                   <m:r>
-                    <m:rPr>
-                      <m:sty m:val="bi"/>
-                    </m:rPr>
                     <w:rPr>
                       <w:rFonts w:ascii="Cambria Math" w:hAnsi="Cambria Math"/>
                       <w:sz w:val="20"/>
@@ -4101,9 +4257,6 @@
                 </m:e>
                 <m:sub>
                   <m:r>
-                    <m:rPr>
-                      <m:sty m:val="bi"/>
-                    </m:rPr>
                     <w:rPr>
                       <w:rFonts w:ascii="Cambria Math" w:hAnsi="Cambria Math"/>
                       <w:sz w:val="20"/>
@@ -4317,7 +4470,7 @@
         </w:tc>
         <w:tc>
           <w:tcPr>
-            <w:tcW w:w="1794" w:type="dxa"/>
+            <w:tcW w:w="2154" w:type="dxa"/>
           </w:tcPr>
           <w:p>
             <w:pPr>
@@ -4332,9 +4485,6 @@
             </w:pPr>
             <m:oMath>
               <m:r>
-                <m:rPr>
-                  <m:sty m:val="bi"/>
-                </m:rPr>
                 <w:rPr>
                   <w:rFonts w:ascii="Cambria Math" w:hAnsi="Cambria Math"/>
                   <w:sz w:val="20"/>
@@ -4356,9 +4506,6 @@
                 </m:sSubPr>
                 <m:e>
                   <m:r>
-                    <m:rPr>
-                      <m:sty m:val="bi"/>
-                    </m:rPr>
                     <w:rPr>
                       <w:rFonts w:ascii="Cambria Math" w:hAnsi="Cambria Math"/>
                       <w:sz w:val="20"/>
@@ -4369,9 +4516,6 @@
                 </m:e>
                 <m:sub>
                   <m:r>
-                    <m:rPr>
-                      <m:sty m:val="bi"/>
-                    </m:rPr>
                     <w:rPr>
                       <w:rFonts w:ascii="Cambria Math" w:hAnsi="Cambria Math"/>
                       <w:sz w:val="20"/>
@@ -4588,7 +4732,7 @@
         </w:tc>
         <w:tc>
           <w:tcPr>
-            <w:tcW w:w="1794" w:type="dxa"/>
+            <w:tcW w:w="2154" w:type="dxa"/>
           </w:tcPr>
           <w:p>
             <w:pPr>
@@ -4603,9 +4747,6 @@
             </w:pPr>
             <m:oMath>
               <m:r>
-                <m:rPr>
-                  <m:sty m:val="bi"/>
-                </m:rPr>
                 <w:rPr>
                   <w:rFonts w:ascii="Cambria Math" w:hAnsi="Cambria Math"/>
                   <w:sz w:val="20"/>
@@ -4627,9 +4768,6 @@
                 </m:sSubPr>
                 <m:e>
                   <m:r>
-                    <m:rPr>
-                      <m:sty m:val="bi"/>
-                    </m:rPr>
                     <w:rPr>
                       <w:rFonts w:ascii="Cambria Math" w:hAnsi="Cambria Math"/>
                       <w:sz w:val="20"/>
@@ -4640,9 +4778,6 @@
                 </m:e>
                 <m:sub>
                   <m:r>
-                    <m:rPr>
-                      <m:sty m:val="bi"/>
-                    </m:rPr>
                     <w:rPr>
                       <w:rFonts w:ascii="Cambria Math" w:hAnsi="Cambria Math"/>
                       <w:sz w:val="20"/>
@@ -4856,7 +4991,7 @@
         </w:tc>
         <w:tc>
           <w:tcPr>
-            <w:tcW w:w="1794" w:type="dxa"/>
+            <w:tcW w:w="2154" w:type="dxa"/>
           </w:tcPr>
           <w:p>
             <w:pPr>
@@ -4871,9 +5006,6 @@
             </w:pPr>
             <m:oMath>
               <m:r>
-                <m:rPr>
-                  <m:sty m:val="bi"/>
-                </m:rPr>
                 <w:rPr>
                   <w:rFonts w:ascii="Cambria Math" w:hAnsi="Cambria Math"/>
                   <w:sz w:val="20"/>
@@ -4895,9 +5027,6 @@
                 </m:sSubPr>
                 <m:e>
                   <m:r>
-                    <m:rPr>
-                      <m:sty m:val="bi"/>
-                    </m:rPr>
                     <w:rPr>
                       <w:rFonts w:ascii="Cambria Math" w:hAnsi="Cambria Math"/>
                       <w:sz w:val="20"/>
@@ -4908,9 +5037,6 @@
                 </m:e>
                 <m:sub>
                   <m:r>
-                    <m:rPr>
-                      <m:sty m:val="bi"/>
-                    </m:rPr>
                     <w:rPr>
                       <w:rFonts w:ascii="Cambria Math" w:hAnsi="Cambria Math"/>
                       <w:sz w:val="20"/>
@@ -5127,7 +5253,7 @@
         </w:tc>
         <w:tc>
           <w:tcPr>
-            <w:tcW w:w="1794" w:type="dxa"/>
+            <w:tcW w:w="2154" w:type="dxa"/>
           </w:tcPr>
           <w:p>
             <w:pPr>
@@ -5142,9 +5268,6 @@
             </w:pPr>
             <m:oMath>
               <m:r>
-                <m:rPr>
-                  <m:sty m:val="bi"/>
-                </m:rPr>
                 <w:rPr>
                   <w:rFonts w:ascii="Cambria Math" w:hAnsi="Cambria Math"/>
                   <w:sz w:val="20"/>
@@ -5166,9 +5289,6 @@
                 </m:sSubPr>
                 <m:e>
                   <m:r>
-                    <m:rPr>
-                      <m:sty m:val="bi"/>
-                    </m:rPr>
                     <w:rPr>
                       <w:rFonts w:ascii="Cambria Math" w:hAnsi="Cambria Math"/>
                       <w:sz w:val="20"/>
@@ -5179,9 +5299,6 @@
                 </m:e>
                 <m:sub>
                   <m:r>
-                    <m:rPr>
-                      <m:sty m:val="bi"/>
-                    </m:rPr>
                     <w:rPr>
                       <w:rFonts w:ascii="Cambria Math" w:hAnsi="Cambria Math"/>
                       <w:sz w:val="20"/>
@@ -5395,7 +5512,7 @@
         </w:tc>
         <w:tc>
           <w:tcPr>
-            <w:tcW w:w="1794" w:type="dxa"/>
+            <w:tcW w:w="2154" w:type="dxa"/>
           </w:tcPr>
           <w:p>
             <w:pPr>
@@ -5410,9 +5527,6 @@
             </w:pPr>
             <m:oMath>
               <m:r>
-                <m:rPr>
-                  <m:sty m:val="bi"/>
-                </m:rPr>
                 <w:rPr>
                   <w:rFonts w:ascii="Cambria Math" w:hAnsi="Cambria Math"/>
                   <w:sz w:val="20"/>
@@ -5436,9 +5550,6 @@
                 <m:deg/>
                 <m:e>
                   <m:r>
-                    <m:rPr>
-                      <m:sty m:val="bi"/>
-                    </m:rPr>
                     <w:rPr>
                       <w:rFonts w:ascii="Cambria Math" w:hAnsi="Cambria Math"/>
                       <w:sz w:val="20"/>
@@ -5655,7 +5766,7 @@
         </w:tc>
         <w:tc>
           <w:tcPr>
-            <w:tcW w:w="1794" w:type="dxa"/>
+            <w:tcW w:w="2154" w:type="dxa"/>
           </w:tcPr>
           <w:p>
             <w:pPr>
@@ -5668,60 +5779,58 @@
                 <w:szCs w:val="22"/>
               </w:rPr>
             </w:pPr>
-            <m:oMathPara>
-              <m:oMath>
-                <m:r>
-                  <m:rPr>
-                    <m:sty m:val="bi"/>
-                  </m:rPr>
-                  <w:rPr>
-                    <w:rFonts w:ascii="Cambria Math" w:hAnsi="Cambria Math"/>
-                    <w:sz w:val="20"/>
-                    <w:szCs w:val="22"/>
-                  </w:rPr>
-                  <m:t>aperture∝siz</m:t>
-                </m:r>
-                <m:sSup>
-                  <m:sSupPr>
-                    <m:ctrlPr>
-                      <w:rPr>
-                        <w:rFonts w:ascii="Cambria Math" w:hAnsi="Cambria Math"/>
-                        <w:b w:val="0"/>
-                        <w:i/>
-                        <w:sz w:val="20"/>
-                        <w:szCs w:val="22"/>
-                      </w:rPr>
-                    </m:ctrlPr>
-                  </m:sSupPr>
-                  <m:e>
-                    <m:r>
-                      <m:rPr>
-                        <m:sty m:val="bi"/>
-                      </m:rPr>
-                      <w:rPr>
-                        <w:rFonts w:ascii="Cambria Math" w:hAnsi="Cambria Math"/>
-                        <w:sz w:val="20"/>
-                        <w:szCs w:val="22"/>
-                      </w:rPr>
-                      <m:t>e</m:t>
-                    </m:r>
-                  </m:e>
-                  <m:sup>
-                    <m:r>
-                      <m:rPr>
-                        <m:sty m:val="bi"/>
-                      </m:rPr>
-                      <w:rPr>
-                        <w:rFonts w:ascii="Cambria Math" w:hAnsi="Cambria Math"/>
-                        <w:sz w:val="20"/>
-                        <w:szCs w:val="22"/>
-                      </w:rPr>
-                      <m:t>2</m:t>
-                    </m:r>
-                  </m:sup>
-                </m:sSup>
-              </m:oMath>
-            </m:oMathPara>
+            <m:oMath>
+              <m:r>
+                <w:rPr>
+                  <w:rFonts w:ascii="Cambria Math" w:hAnsi="Cambria Math"/>
+                  <w:sz w:val="20"/>
+                  <w:szCs w:val="22"/>
+                </w:rPr>
+                <m:t>aperture∝siz</m:t>
+              </m:r>
+              <m:sSup>
+                <m:sSupPr>
+                  <m:ctrlPr>
+                    <w:rPr>
+                      <w:rFonts w:ascii="Cambria Math" w:hAnsi="Cambria Math"/>
+                      <w:b w:val="0"/>
+                      <w:i/>
+                      <w:sz w:val="20"/>
+                      <w:szCs w:val="22"/>
+                    </w:rPr>
+                  </m:ctrlPr>
+                </m:sSupPr>
+                <m:e>
+                  <m:r>
+                    <w:rPr>
+                      <w:rFonts w:ascii="Cambria Math" w:hAnsi="Cambria Math"/>
+                      <w:sz w:val="20"/>
+                      <w:szCs w:val="22"/>
+                    </w:rPr>
+                    <m:t>e</m:t>
+                  </m:r>
+                </m:e>
+                <m:sup>
+                  <m:r>
+                    <w:rPr>
+                      <w:rFonts w:ascii="Cambria Math" w:hAnsi="Cambria Math"/>
+                      <w:sz w:val="20"/>
+                      <w:szCs w:val="22"/>
+                    </w:rPr>
+                    <m:t>2</m:t>
+                  </m:r>
+                </m:sup>
+              </m:sSup>
+            </m:oMath>
+            <w:r>
+              <w:rPr>
+                <w:rFonts w:ascii="Myriad Pro" w:hAnsi="Myriad Pro"/>
+                <w:b w:val="0"/>
+                <w:sz w:val="20"/>
+                <w:szCs w:val="22"/>
+              </w:rPr>
+              <w:t xml:space="preserve"> </w:t>
+            </w:r>
           </w:p>
         </w:tc>
       </w:tr>
@@ -5886,7 +5995,25 @@
           <w:sz w:val="22"/>
           <w:szCs w:val="22"/>
         </w:rPr>
-        <w:t xml:space="preserve">Partitioning sizes that are above the threshold produce hybrid models that are inaccurate according to Figure </w:t>
+        <w:t>Partitioning sizes that are above the</w:t>
+      </w:r>
+      <w:r>
+        <w:rPr>
+          <w:rFonts w:ascii="Myriad Pro" w:hAnsi="Myriad Pro"/>
+          <w:b w:val="0"/>
+          <w:sz w:val="22"/>
+          <w:szCs w:val="22"/>
+        </w:rPr>
+        <w:t xml:space="preserve"> labelled</w:t>
+      </w:r>
+      <w:r>
+        <w:rPr>
+          <w:rFonts w:ascii="Myriad Pro" w:hAnsi="Myriad Pro"/>
+          <w:b w:val="0"/>
+          <w:sz w:val="22"/>
+          <w:szCs w:val="22"/>
+        </w:rPr>
+        <w:t xml:space="preserve"> threshold produce hybrid models that are inaccurate according to Figure </w:t>
       </w:r>
       <w:r>
         <w:rPr>
@@ -6005,7 +6132,7 @@
           <w:sz w:val="22"/>
           <w:szCs w:val="22"/>
         </w:rPr>
-        <w:t xml:space="preserve"> simulation results for the 3D cases in Table S1. Results for Cases 1, 3, 5 and 7 are shown in Figure 2.  Results are shown</w:t>
+        <w:t xml:space="preserve"> simulation results for the 3D cases in Table S1. Results for Cases 1, 3, 5 and 7 are shown in Figure 2.  </w:t>
       </w:r>
       <w:r>
         <w:rPr>
@@ -6014,7 +6141,7 @@
           <w:sz w:val="22"/>
           <w:szCs w:val="22"/>
         </w:rPr>
-        <w:t xml:space="preserve"> for fully resolve models, and hybrid models corresponding to different partitioning sizes.</w:t>
+        <w:t>Simulation outputs are</w:t>
       </w:r>
       <w:r>
         <w:rPr>
@@ -6023,7 +6150,85 @@
           <w:sz w:val="22"/>
           <w:szCs w:val="22"/>
         </w:rPr>
-        <w:t xml:space="preserve"> A fixed pressure condition is applied on the model boundary to initiate flow, as is shown in Figure 2.</w:t>
+        <w:t xml:space="preserve"> </w:t>
+      </w:r>
+      <w:proofErr w:type="spellStart"/>
+      <w:proofErr w:type="gramStart"/>
+      <w:r>
+        <w:rPr>
+          <w:rFonts w:ascii="Myriad Pro" w:hAnsi="Myriad Pro"/>
+          <w:b w:val="0"/>
+          <w:sz w:val="22"/>
+          <w:szCs w:val="22"/>
+        </w:rPr>
+        <w:t>are</w:t>
+      </w:r>
+      <w:proofErr w:type="spellEnd"/>
+      <w:proofErr w:type="gramEnd"/>
+      <w:r>
+        <w:rPr>
+          <w:rFonts w:ascii="Myriad Pro" w:hAnsi="Myriad Pro"/>
+          <w:b w:val="0"/>
+          <w:sz w:val="22"/>
+          <w:szCs w:val="22"/>
+        </w:rPr>
+        <w:t xml:space="preserve"> shown</w:t>
+      </w:r>
+      <w:r>
+        <w:rPr>
+          <w:rFonts w:ascii="Myriad Pro" w:hAnsi="Myriad Pro"/>
+          <w:b w:val="0"/>
+          <w:sz w:val="22"/>
+          <w:szCs w:val="22"/>
+        </w:rPr>
+        <w:t xml:space="preserve"> for fully resolve</w:t>
+      </w:r>
+      <w:r>
+        <w:rPr>
+          <w:rFonts w:ascii="Myriad Pro" w:hAnsi="Myriad Pro"/>
+          <w:b w:val="0"/>
+          <w:sz w:val="22"/>
+          <w:szCs w:val="22"/>
+        </w:rPr>
+        <w:t>d</w:t>
+      </w:r>
+      <w:r>
+        <w:rPr>
+          <w:rFonts w:ascii="Myriad Pro" w:hAnsi="Myriad Pro"/>
+          <w:b w:val="0"/>
+          <w:sz w:val="22"/>
+          <w:szCs w:val="22"/>
+        </w:rPr>
+        <w:t xml:space="preserve"> models, and hybrid models corresponding to different partitioning sizes.</w:t>
+      </w:r>
+      <w:r>
+        <w:rPr>
+          <w:rFonts w:ascii="Myriad Pro" w:hAnsi="Myriad Pro"/>
+          <w:b w:val="0"/>
+          <w:sz w:val="22"/>
+          <w:szCs w:val="22"/>
+        </w:rPr>
+        <w:t xml:space="preserve"> A fixed pressure condition is applied on the model boundary to initiate flow, as </w:t>
+      </w:r>
+      <w:r>
+        <w:rPr>
+          <w:rFonts w:ascii="Myriad Pro" w:hAnsi="Myriad Pro"/>
+          <w:b w:val="0"/>
+          <w:sz w:val="22"/>
+          <w:szCs w:val="22"/>
+        </w:rPr>
+        <w:t>illustrated</w:t>
+      </w:r>
+      <w:bookmarkStart w:id="0" w:name="_GoBack"/>
+      <w:bookmarkEnd w:id="0"/>
+      <w:r>
+        <w:rPr>
+          <w:rFonts w:ascii="Myriad Pro" w:hAnsi="Myriad Pro"/>
+          <w:b w:val="0"/>
+          <w:sz w:val="22"/>
+          <w:szCs w:val="22"/>
+        </w:rPr>
+        <w:t xml:space="preserve"> in Figure 2.</w:t>
       </w:r>
     </w:p>
     <w:p>
@@ -6040,7 +6245,6 @@
           <w:szCs w:val="22"/>
         </w:rPr>
       </w:pPr>
-      <w:bookmarkStart w:id="0" w:name="_GoBack"/>
       <w:r>
         <w:rPr>
           <w:rFonts w:ascii="Myriad Pro" w:hAnsi="Myriad Pro"/>
@@ -6085,7 +6289,6 @@
           </wp:inline>
         </w:drawing>
       </w:r>
-      <w:bookmarkEnd w:id="0"/>
     </w:p>
     <w:p>
       <w:pPr>
@@ -9711,7 +9914,7 @@
 </file>
 
 <file path=customXml/itemProps1.xml><?xml version="1.0" encoding="utf-8"?>
-<ds:datastoreItem xmlns:ds="http://schemas.openxmlformats.org/officeDocument/2006/customXml" ds:itemID="{B55CB688-BBE9-48F2-89A7-DE69E6B24E91}">
+<ds:datastoreItem xmlns:ds="http://schemas.openxmlformats.org/officeDocument/2006/customXml" ds:itemID="{958F2421-BB9D-46BD-ACB3-11A6B08C2C9A}">
   <ds:schemaRefs>
     <ds:schemaRef ds:uri="http://schemas.openxmlformats.org/officeDocument/2006/bibliography"/>
   </ds:schemaRefs>

</xml_diff>

<commit_message>
Made changes per Florian's comments.
</commit_message>
<xml_diff>
--- a/Supporting_Information_AGUtemplate.docx
+++ b/Supporting_Information_AGUtemplate.docx
@@ -124,7 +124,25 @@
           <w:sz w:val="22"/>
           <w:szCs w:val="22"/>
         </w:rPr>
-        <w:t xml:space="preserve">Partitioning Thresholds in Hybrid Implicit and Explicit Representations of Naturally Fractured Reservoirs </w:t>
+        <w:t>Partitioning Th</w:t>
+      </w:r>
+      <w:r>
+        <w:rPr>
+          <w:rFonts w:ascii="Myriad Pro" w:hAnsi="Myriad Pro"/>
+          <w:b/>
+          <w:sz w:val="22"/>
+          <w:szCs w:val="22"/>
+        </w:rPr>
+        <w:t>resholds in Hybrid Implicit-</w:t>
+      </w:r>
+      <w:r>
+        <w:rPr>
+          <w:rFonts w:ascii="Myriad Pro" w:hAnsi="Myriad Pro"/>
+          <w:b/>
+          <w:sz w:val="22"/>
+          <w:szCs w:val="22"/>
+        </w:rPr>
+        <w:t xml:space="preserve">Explicit Representations of Naturally Fractured Reservoirs </w:t>
       </w:r>
     </w:p>
     <w:p>
@@ -2922,6 +2940,9 @@
             </w:pPr>
             <m:oMath>
               <m:r>
+                <m:rPr>
+                  <m:sty m:val="bi"/>
+                </m:rPr>
                 <w:rPr>
                   <w:rFonts w:ascii="Cambria Math" w:hAnsi="Cambria Math"/>
                   <w:sz w:val="20"/>
@@ -2943,6 +2964,9 @@
                 </m:sSubPr>
                 <m:e>
                   <m:r>
+                    <m:rPr>
+                      <m:sty m:val="bi"/>
+                    </m:rPr>
                     <w:rPr>
                       <w:rFonts w:ascii="Cambria Math" w:hAnsi="Cambria Math"/>
                       <w:sz w:val="20"/>
@@ -2953,6 +2977,9 @@
                 </m:e>
                 <m:sub>
                   <m:r>
+                    <m:rPr>
+                      <m:sty m:val="bi"/>
+                    </m:rPr>
                     <w:rPr>
                       <w:rFonts w:ascii="Cambria Math" w:hAnsi="Cambria Math"/>
                       <w:sz w:val="20"/>
@@ -3184,6 +3211,9 @@
             </w:pPr>
             <m:oMath>
               <m:r>
+                <m:rPr>
+                  <m:sty m:val="bi"/>
+                </m:rPr>
                 <w:rPr>
                   <w:rFonts w:ascii="Cambria Math" w:hAnsi="Cambria Math"/>
                   <w:sz w:val="20"/>
@@ -3205,6 +3235,9 @@
                 </m:sSubPr>
                 <m:e>
                   <m:r>
+                    <m:rPr>
+                      <m:sty m:val="bi"/>
+                    </m:rPr>
                     <w:rPr>
                       <w:rFonts w:ascii="Cambria Math" w:hAnsi="Cambria Math"/>
                       <w:sz w:val="20"/>
@@ -3215,6 +3248,9 @@
                 </m:e>
                 <m:sub>
                   <m:r>
+                    <m:rPr>
+                      <m:sty m:val="bi"/>
+                    </m:rPr>
                     <w:rPr>
                       <w:rFonts w:ascii="Cambria Math" w:hAnsi="Cambria Math"/>
                       <w:sz w:val="20"/>
@@ -3443,6 +3479,9 @@
             </w:pPr>
             <m:oMath>
               <m:r>
+                <m:rPr>
+                  <m:sty m:val="bi"/>
+                </m:rPr>
                 <w:rPr>
                   <w:rFonts w:ascii="Cambria Math" w:hAnsi="Cambria Math"/>
                   <w:sz w:val="20"/>
@@ -3464,6 +3503,9 @@
                 </m:sSubPr>
                 <m:e>
                   <m:r>
+                    <m:rPr>
+                      <m:sty m:val="bi"/>
+                    </m:rPr>
                     <w:rPr>
                       <w:rFonts w:ascii="Cambria Math" w:hAnsi="Cambria Math"/>
                       <w:sz w:val="20"/>
@@ -3474,6 +3516,9 @@
                 </m:e>
                 <m:sub>
                   <m:r>
+                    <m:rPr>
+                      <m:sty m:val="bi"/>
+                    </m:rPr>
                     <w:rPr>
                       <w:rFonts w:ascii="Cambria Math" w:hAnsi="Cambria Math"/>
                       <w:sz w:val="20"/>
@@ -3705,6 +3750,9 @@
             </w:pPr>
             <m:oMath>
               <m:r>
+                <m:rPr>
+                  <m:sty m:val="bi"/>
+                </m:rPr>
                 <w:rPr>
                   <w:rFonts w:ascii="Cambria Math" w:hAnsi="Cambria Math"/>
                   <w:sz w:val="20"/>
@@ -3726,6 +3774,9 @@
                 </m:sSubPr>
                 <m:e>
                   <m:r>
+                    <m:rPr>
+                      <m:sty m:val="bi"/>
+                    </m:rPr>
                     <w:rPr>
                       <w:rFonts w:ascii="Cambria Math" w:hAnsi="Cambria Math"/>
                       <w:sz w:val="20"/>
@@ -3736,6 +3787,9 @@
                 </m:e>
                 <m:sub>
                   <m:r>
+                    <m:rPr>
+                      <m:sty m:val="bi"/>
+                    </m:rPr>
                     <w:rPr>
                       <w:rFonts w:ascii="Cambria Math" w:hAnsi="Cambria Math"/>
                       <w:sz w:val="20"/>
@@ -3964,6 +4018,9 @@
             </w:pPr>
             <m:oMath>
               <m:r>
+                <m:rPr>
+                  <m:sty m:val="bi"/>
+                </m:rPr>
                 <w:rPr>
                   <w:rFonts w:ascii="Cambria Math" w:hAnsi="Cambria Math"/>
                   <w:sz w:val="20"/>
@@ -3985,6 +4042,9 @@
                 </m:sSubPr>
                 <m:e>
                   <m:r>
+                    <m:rPr>
+                      <m:sty m:val="bi"/>
+                    </m:rPr>
                     <w:rPr>
                       <w:rFonts w:ascii="Cambria Math" w:hAnsi="Cambria Math"/>
                       <w:sz w:val="20"/>
@@ -3995,6 +4055,9 @@
                 </m:e>
                 <m:sub>
                   <m:r>
+                    <m:rPr>
+                      <m:sty m:val="bi"/>
+                    </m:rPr>
                     <w:rPr>
                       <w:rFonts w:ascii="Cambria Math" w:hAnsi="Cambria Math"/>
                       <w:sz w:val="20"/>
@@ -4043,7 +4106,7 @@
                 <w:sz w:val="20"/>
                 <w:szCs w:val="22"/>
               </w:rPr>
-              <w:t>7 (D)</w:t>
+              <w:t>7</w:t>
             </w:r>
           </w:p>
         </w:tc>
@@ -4226,6 +4289,9 @@
             </w:pPr>
             <m:oMath>
               <m:r>
+                <m:rPr>
+                  <m:sty m:val="bi"/>
+                </m:rPr>
                 <w:rPr>
                   <w:rFonts w:ascii="Cambria Math" w:hAnsi="Cambria Math"/>
                   <w:sz w:val="20"/>
@@ -4247,6 +4313,9 @@
                 </m:sSubPr>
                 <m:e>
                   <m:r>
+                    <m:rPr>
+                      <m:sty m:val="bi"/>
+                    </m:rPr>
                     <w:rPr>
                       <w:rFonts w:ascii="Cambria Math" w:hAnsi="Cambria Math"/>
                       <w:sz w:val="20"/>
@@ -4257,6 +4326,9 @@
                 </m:e>
                 <m:sub>
                   <m:r>
+                    <m:rPr>
+                      <m:sty m:val="bi"/>
+                    </m:rPr>
                     <w:rPr>
                       <w:rFonts w:ascii="Cambria Math" w:hAnsi="Cambria Math"/>
                       <w:sz w:val="20"/>
@@ -4485,6 +4557,9 @@
             </w:pPr>
             <m:oMath>
               <m:r>
+                <m:rPr>
+                  <m:sty m:val="bi"/>
+                </m:rPr>
                 <w:rPr>
                   <w:rFonts w:ascii="Cambria Math" w:hAnsi="Cambria Math"/>
                   <w:sz w:val="20"/>
@@ -4506,6 +4581,9 @@
                 </m:sSubPr>
                 <m:e>
                   <m:r>
+                    <m:rPr>
+                      <m:sty m:val="bi"/>
+                    </m:rPr>
                     <w:rPr>
                       <w:rFonts w:ascii="Cambria Math" w:hAnsi="Cambria Math"/>
                       <w:sz w:val="20"/>
@@ -4516,6 +4594,9 @@
                 </m:e>
                 <m:sub>
                   <m:r>
+                    <m:rPr>
+                      <m:sty m:val="bi"/>
+                    </m:rPr>
                     <w:rPr>
                       <w:rFonts w:ascii="Cambria Math" w:hAnsi="Cambria Math"/>
                       <w:sz w:val="20"/>
@@ -4566,6 +4647,15 @@
               </w:rPr>
               <w:t>9</w:t>
             </w:r>
+            <w:r>
+              <w:rPr>
+                <w:rFonts w:ascii="Myriad Pro" w:hAnsi="Myriad Pro"/>
+                <w:b/>
+                <w:sz w:val="20"/>
+                <w:szCs w:val="22"/>
+              </w:rPr>
+              <w:t xml:space="preserve"> (D)</w:t>
+            </w:r>
           </w:p>
         </w:tc>
         <w:tc>
@@ -4747,6 +4837,9 @@
             </w:pPr>
             <m:oMath>
               <m:r>
+                <m:rPr>
+                  <m:sty m:val="bi"/>
+                </m:rPr>
                 <w:rPr>
                   <w:rFonts w:ascii="Cambria Math" w:hAnsi="Cambria Math"/>
                   <w:sz w:val="20"/>
@@ -4768,6 +4861,9 @@
                 </m:sSubPr>
                 <m:e>
                   <m:r>
+                    <m:rPr>
+                      <m:sty m:val="bi"/>
+                    </m:rPr>
                     <w:rPr>
                       <w:rFonts w:ascii="Cambria Math" w:hAnsi="Cambria Math"/>
                       <w:sz w:val="20"/>
@@ -4778,6 +4874,9 @@
                 </m:e>
                 <m:sub>
                   <m:r>
+                    <m:rPr>
+                      <m:sty m:val="bi"/>
+                    </m:rPr>
                     <w:rPr>
                       <w:rFonts w:ascii="Cambria Math" w:hAnsi="Cambria Math"/>
                       <w:sz w:val="20"/>
@@ -5006,6 +5105,9 @@
             </w:pPr>
             <m:oMath>
               <m:r>
+                <m:rPr>
+                  <m:sty m:val="bi"/>
+                </m:rPr>
                 <w:rPr>
                   <w:rFonts w:ascii="Cambria Math" w:hAnsi="Cambria Math"/>
                   <w:sz w:val="20"/>
@@ -5027,6 +5129,9 @@
                 </m:sSubPr>
                 <m:e>
                   <m:r>
+                    <m:rPr>
+                      <m:sty m:val="bi"/>
+                    </m:rPr>
                     <w:rPr>
                       <w:rFonts w:ascii="Cambria Math" w:hAnsi="Cambria Math"/>
                       <w:sz w:val="20"/>
@@ -5037,6 +5142,9 @@
                 </m:e>
                 <m:sub>
                   <m:r>
+                    <m:rPr>
+                      <m:sty m:val="bi"/>
+                    </m:rPr>
                     <w:rPr>
                       <w:rFonts w:ascii="Cambria Math" w:hAnsi="Cambria Math"/>
                       <w:sz w:val="20"/>
@@ -5268,6 +5376,9 @@
             </w:pPr>
             <m:oMath>
               <m:r>
+                <m:rPr>
+                  <m:sty m:val="bi"/>
+                </m:rPr>
                 <w:rPr>
                   <w:rFonts w:ascii="Cambria Math" w:hAnsi="Cambria Math"/>
                   <w:sz w:val="20"/>
@@ -5289,6 +5400,9 @@
                 </m:sSubPr>
                 <m:e>
                   <m:r>
+                    <m:rPr>
+                      <m:sty m:val="bi"/>
+                    </m:rPr>
                     <w:rPr>
                       <w:rFonts w:ascii="Cambria Math" w:hAnsi="Cambria Math"/>
                       <w:sz w:val="20"/>
@@ -5299,6 +5413,9 @@
                 </m:e>
                 <m:sub>
                   <m:r>
+                    <m:rPr>
+                      <m:sty m:val="bi"/>
+                    </m:rPr>
                     <w:rPr>
                       <w:rFonts w:ascii="Cambria Math" w:hAnsi="Cambria Math"/>
                       <w:sz w:val="20"/>
@@ -5527,6 +5644,9 @@
             </w:pPr>
             <m:oMath>
               <m:r>
+                <m:rPr>
+                  <m:sty m:val="bi"/>
+                </m:rPr>
                 <w:rPr>
                   <w:rFonts w:ascii="Cambria Math" w:hAnsi="Cambria Math"/>
                   <w:sz w:val="20"/>
@@ -5550,6 +5670,9 @@
                 <m:deg/>
                 <m:e>
                   <m:r>
+                    <m:rPr>
+                      <m:sty m:val="bi"/>
+                    </m:rPr>
                     <w:rPr>
                       <w:rFonts w:ascii="Cambria Math" w:hAnsi="Cambria Math"/>
                       <w:sz w:val="20"/>
@@ -5781,6 +5904,9 @@
             </w:pPr>
             <m:oMath>
               <m:r>
+                <m:rPr>
+                  <m:sty m:val="bi"/>
+                </m:rPr>
                 <w:rPr>
                   <w:rFonts w:ascii="Cambria Math" w:hAnsi="Cambria Math"/>
                   <w:sz w:val="20"/>
@@ -5802,6 +5928,9 @@
                 </m:sSupPr>
                 <m:e>
                   <m:r>
+                    <m:rPr>
+                      <m:sty m:val="bi"/>
+                    </m:rPr>
                     <w:rPr>
                       <w:rFonts w:ascii="Cambria Math" w:hAnsi="Cambria Math"/>
                       <w:sz w:val="20"/>
@@ -5812,6 +5941,9 @@
                 </m:e>
                 <m:sup>
                   <m:r>
+                    <m:rPr>
+                      <m:sty m:val="bi"/>
+                    </m:rPr>
                     <w:rPr>
                       <w:rFonts w:ascii="Cambria Math" w:hAnsi="Cambria Math"/>
                       <w:sz w:val="20"/>
@@ -5851,7 +5983,16 @@
           <w:sz w:val="22"/>
           <w:szCs w:val="22"/>
         </w:rPr>
-        <w:t>*Cases 1, 3, 5 and 7 correspond to Cases A, B, C and D in the paper.</w:t>
+        <w:t>*Cases 1, 3, 5 and 9</w:t>
+      </w:r>
+      <w:r>
+        <w:rPr>
+          <w:rFonts w:ascii="Myriad Pro" w:hAnsi="Myriad Pro"/>
+          <w:b w:val="0"/>
+          <w:sz w:val="22"/>
+          <w:szCs w:val="22"/>
+        </w:rPr>
+        <w:t xml:space="preserve"> correspond to Cases A, B, C and D in the paper.</w:t>
       </w:r>
       <w:r>
         <w:rPr>
@@ -5918,7 +6059,7 @@
           <w:szCs w:val="22"/>
         </w:rPr>
         <w:drawing>
-          <wp:inline distT="0" distB="0" distL="0" distR="0" wp14:anchorId="0E4E067B" wp14:editId="670DF0D4">
+          <wp:inline distT="0" distB="0" distL="0" distR="0" wp14:anchorId="0E4E067B" wp14:editId="574DF34F">
             <wp:extent cx="5486400" cy="5143500"/>
             <wp:effectExtent l="0" t="0" r="0" b="0"/>
             <wp:docPr id="2" name="Picture 2"/>
@@ -5986,7 +6127,25 @@
           <w:sz w:val="22"/>
           <w:szCs w:val="22"/>
         </w:rPr>
-        <w:t xml:space="preserve">Fracture Subset Upscaling results for the cases shown in Table S1. Cases 1, 3, 5 and 7 are shown in Figure 1 in the paper. </w:t>
+        <w:t xml:space="preserve">Fracture Subset Upscaling results for the cases shown </w:t>
+      </w:r>
+      <w:r>
+        <w:rPr>
+          <w:rFonts w:ascii="Myriad Pro" w:hAnsi="Myriad Pro"/>
+          <w:b w:val="0"/>
+          <w:sz w:val="22"/>
+          <w:szCs w:val="22"/>
+        </w:rPr>
+        <w:t>in Table S1. Cases 1, 3, 5 and 9</w:t>
+      </w:r>
+      <w:r>
+        <w:rPr>
+          <w:rFonts w:ascii="Myriad Pro" w:hAnsi="Myriad Pro"/>
+          <w:b w:val="0"/>
+          <w:sz w:val="22"/>
+          <w:szCs w:val="22"/>
+        </w:rPr>
+        <w:t xml:space="preserve"> are shown in Figure 1 in the paper. </w:t>
       </w:r>
       <w:r>
         <w:rPr>
@@ -6046,6 +6205,7 @@
           <w:szCs w:val="22"/>
         </w:rPr>
       </w:pPr>
+      <w:bookmarkStart w:id="0" w:name="_GoBack"/>
       <w:r>
         <w:rPr>
           <w:rFonts w:ascii="Myriad Pro" w:hAnsi="Myriad Pro"/>
@@ -6055,7 +6215,7 @@
         </w:rPr>
         <w:lastRenderedPageBreak/>
         <w:drawing>
-          <wp:inline distT="0" distB="0" distL="0" distR="0" wp14:anchorId="17D295FD" wp14:editId="613CF398">
+          <wp:inline distT="0" distB="0" distL="0" distR="0" wp14:anchorId="17D295FD" wp14:editId="056C3CEF">
             <wp:extent cx="5486400" cy="5143500"/>
             <wp:effectExtent l="0" t="0" r="0" b="0"/>
             <wp:docPr id="3" name="Picture 3"/>
@@ -6090,6 +6250,7 @@
           </wp:inline>
         </w:drawing>
       </w:r>
+      <w:bookmarkEnd w:id="0"/>
     </w:p>
     <w:p>
       <w:pPr>
@@ -6132,7 +6293,25 @@
           <w:sz w:val="22"/>
           <w:szCs w:val="22"/>
         </w:rPr>
-        <w:t xml:space="preserve"> simulation results for the 3D cases in Table S1. Results for Cases 1, 3, 5 and 7 are shown in Figure 2.  </w:t>
+        <w:t xml:space="preserve"> simulation results for the 3D cases in Table S1.</w:t>
+      </w:r>
+      <w:r>
+        <w:rPr>
+          <w:rFonts w:ascii="Myriad Pro" w:hAnsi="Myriad Pro"/>
+          <w:b w:val="0"/>
+          <w:sz w:val="22"/>
+          <w:szCs w:val="22"/>
+        </w:rPr>
+        <w:t xml:space="preserve"> Results for Cases 1, 3, 5 and 9</w:t>
+      </w:r>
+      <w:r>
+        <w:rPr>
+          <w:rFonts w:ascii="Myriad Pro" w:hAnsi="Myriad Pro"/>
+          <w:b w:val="0"/>
+          <w:sz w:val="22"/>
+          <w:szCs w:val="22"/>
+        </w:rPr>
+        <w:t xml:space="preserve"> are shown in Figure 2.  </w:t>
       </w:r>
       <w:r>
         <w:rPr>
@@ -6219,8 +6398,6 @@
         </w:rPr>
         <w:t>illustrated</w:t>
       </w:r>
-      <w:bookmarkStart w:id="0" w:name="_GoBack"/>
-      <w:bookmarkEnd w:id="0"/>
       <w:r>
         <w:rPr>
           <w:rFonts w:ascii="Myriad Pro" w:hAnsi="Myriad Pro"/>
@@ -9914,7 +10091,7 @@
 </file>
 
 <file path=customXml/itemProps1.xml><?xml version="1.0" encoding="utf-8"?>
-<ds:datastoreItem xmlns:ds="http://schemas.openxmlformats.org/officeDocument/2006/customXml" ds:itemID="{958F2421-BB9D-46BD-ACB3-11A6B08C2C9A}">
+<ds:datastoreItem xmlns:ds="http://schemas.openxmlformats.org/officeDocument/2006/customXml" ds:itemID="{026DBE48-8387-418F-83E2-860F3FACC5AC}">
   <ds:schemaRefs>
     <ds:schemaRef ds:uri="http://schemas.openxmlformats.org/officeDocument/2006/bibliography"/>
   </ds:schemaRefs>

</xml_diff>